<commit_message>
Poprawienie daigramu + poprawki do dokumentacji
</commit_message>
<xml_diff>
--- a/Dokumentacja26.03.docx
+++ b/Dokumentacja26.03.docx
@@ -397,7 +397,25 @@
                 <w:i/>
                 <w:iCs/>
               </w:rPr>
-              <w:t>urządzeniami IoT w oparciu o bibliotekę QT</w:t>
+              <w:t xml:space="preserve">urządzeniami </w:t>
+            </w:r>
+            <w:proofErr w:type="spellStart"/>
+            <w:r>
+              <w:rPr>
+                <w:rFonts w:cs="Times New Roman"/>
+                <w:i/>
+                <w:iCs/>
+              </w:rPr>
+              <w:t>IoT</w:t>
+            </w:r>
+            <w:proofErr w:type="spellEnd"/>
+            <w:r>
+              <w:rPr>
+                <w:rFonts w:cs="Times New Roman"/>
+                <w:i/>
+                <w:iCs/>
+              </w:rPr>
+              <w:t xml:space="preserve"> w oparciu o bibliotekę QT</w:t>
             </w:r>
           </w:p>
         </w:tc>
@@ -457,6 +475,7 @@
                 <w:iCs/>
               </w:rPr>
             </w:pPr>
+            <w:proofErr w:type="spellStart"/>
             <w:r>
               <w:rPr>
                 <w:rFonts w:cs="Times New Roman"/>
@@ -473,6 +492,7 @@
               </w:rPr>
               <w:t>terElcom</w:t>
             </w:r>
+            <w:proofErr w:type="spellEnd"/>
           </w:p>
         </w:tc>
       </w:tr>
@@ -610,15 +630,16 @@
                 <w:i/>
                 <w:iCs/>
               </w:rPr>
-              <w:t>Mateusz G</w:t>
-            </w:r>
+              <w:t xml:space="preserve">Mateusz </w:t>
+            </w:r>
+            <w:proofErr w:type="spellStart"/>
             <w:r>
               <w:rPr>
                 <w:rFonts w:cs="Times New Roman"/>
                 <w:i/>
                 <w:iCs/>
               </w:rPr>
-              <w:t>u</w:t>
+              <w:t>G</w:t>
             </w:r>
             <w:r>
               <w:rPr>
@@ -626,8 +647,17 @@
                 <w:i/>
                 <w:iCs/>
               </w:rPr>
+              <w:t>u</w:t>
+            </w:r>
+            <w:r>
+              <w:rPr>
+                <w:rFonts w:cs="Times New Roman"/>
+                <w:i/>
+                <w:iCs/>
+              </w:rPr>
               <w:t>rski</w:t>
             </w:r>
+            <w:proofErr w:type="spellEnd"/>
             <w:r>
               <w:rPr>
                 <w:rFonts w:cs="Times New Roman"/>
@@ -1011,7 +1041,7 @@
           <w:r>
             <w:fldChar w:fldCharType="separate"/>
           </w:r>
-          <w:hyperlink w:anchor="_Toc35534338" w:history="1">
+          <w:hyperlink w:anchor="_Toc35539765" w:history="1">
             <w:r>
               <w:rPr>
                 <w:rStyle w:val="Hipercze"/>
@@ -1054,7 +1084,7 @@
                 <w:noProof/>
                 <w:webHidden/>
               </w:rPr>
-              <w:instrText xml:space="preserve"> PAGEREF _Toc35534338 \h </w:instrText>
+              <w:instrText xml:space="preserve"> PAGEREF _Toc35539765 \h </w:instrText>
             </w:r>
             <w:r>
               <w:rPr>
@@ -1099,7 +1129,7 @@
               <w:lang w:eastAsia="pl-PL"/>
             </w:rPr>
           </w:pPr>
-          <w:hyperlink w:anchor="_Toc35534339" w:history="1">
+          <w:hyperlink w:anchor="_Toc35539766" w:history="1">
             <w:r>
               <w:rPr>
                 <w:rStyle w:val="Hipercze"/>
@@ -1142,7 +1172,7 @@
                 <w:noProof/>
                 <w:webHidden/>
               </w:rPr>
-              <w:instrText xml:space="preserve"> PAGEREF _Toc35534339 \h </w:instrText>
+              <w:instrText xml:space="preserve"> PAGEREF _Toc35539766 \h </w:instrText>
             </w:r>
             <w:r>
               <w:rPr>
@@ -1187,7 +1217,7 @@
               <w:lang w:eastAsia="pl-PL"/>
             </w:rPr>
           </w:pPr>
-          <w:hyperlink w:anchor="_Toc35534340" w:history="1">
+          <w:hyperlink w:anchor="_Toc35539767" w:history="1">
             <w:r>
               <w:rPr>
                 <w:rStyle w:val="Hipercze"/>
@@ -1230,7 +1260,7 @@
                 <w:noProof/>
                 <w:webHidden/>
               </w:rPr>
-              <w:instrText xml:space="preserve"> PAGEREF _Toc35534340 \h </w:instrText>
+              <w:instrText xml:space="preserve"> PAGEREF _Toc35539767 \h </w:instrText>
             </w:r>
             <w:r>
               <w:rPr>
@@ -1275,7 +1305,7 @@
               <w:lang w:eastAsia="pl-PL"/>
             </w:rPr>
           </w:pPr>
-          <w:hyperlink w:anchor="_Toc35534341" w:history="1">
+          <w:hyperlink w:anchor="_Toc35539768" w:history="1">
             <w:r>
               <w:rPr>
                 <w:rStyle w:val="Hipercze"/>
@@ -1318,7 +1348,7 @@
                 <w:noProof/>
                 <w:webHidden/>
               </w:rPr>
-              <w:instrText xml:space="preserve"> PAGEREF _Toc35534341 \h </w:instrText>
+              <w:instrText xml:space="preserve"> PAGEREF _Toc35539768 \h </w:instrText>
             </w:r>
             <w:r>
               <w:rPr>
@@ -1363,7 +1393,7 @@
               <w:lang w:eastAsia="pl-PL"/>
             </w:rPr>
           </w:pPr>
-          <w:hyperlink w:anchor="_Toc35534342" w:history="1">
+          <w:hyperlink w:anchor="_Toc35539769" w:history="1">
             <w:r>
               <w:rPr>
                 <w:rStyle w:val="Hipercze"/>
@@ -1406,7 +1436,7 @@
                 <w:noProof/>
                 <w:webHidden/>
               </w:rPr>
-              <w:instrText xml:space="preserve"> PAGEREF _Toc35534342 \h </w:instrText>
+              <w:instrText xml:space="preserve"> PAGEREF _Toc35539769 \h </w:instrText>
             </w:r>
             <w:r>
               <w:rPr>
@@ -1451,7 +1481,7 @@
               <w:lang w:eastAsia="pl-PL"/>
             </w:rPr>
           </w:pPr>
-          <w:hyperlink w:anchor="_Toc35534343" w:history="1">
+          <w:hyperlink w:anchor="_Toc35539770" w:history="1">
             <w:r>
               <w:rPr>
                 <w:rStyle w:val="Hipercze"/>
@@ -1494,7 +1524,7 @@
                 <w:noProof/>
                 <w:webHidden/>
               </w:rPr>
-              <w:instrText xml:space="preserve"> PAGEREF _Toc35534343 \h </w:instrText>
+              <w:instrText xml:space="preserve"> PAGEREF _Toc35539770 \h </w:instrText>
             </w:r>
             <w:r>
               <w:rPr>
@@ -1539,7 +1569,7 @@
               <w:lang w:eastAsia="pl-PL"/>
             </w:rPr>
           </w:pPr>
-          <w:hyperlink w:anchor="_Toc35534344" w:history="1">
+          <w:hyperlink w:anchor="_Toc35539771" w:history="1">
             <w:r>
               <w:rPr>
                 <w:rStyle w:val="Hipercze"/>
@@ -1563,7 +1593,7 @@
                 <w:noProof/>
                 <w:lang w:eastAsia="pl-PL"/>
               </w:rPr>
-              <w:t>Założenia</w:t>
+              <w:t>Wymagania</w:t>
             </w:r>
             <w:r>
               <w:rPr>
@@ -1584,7 +1614,7 @@
                 <w:noProof/>
                 <w:webHidden/>
               </w:rPr>
-              <w:instrText xml:space="preserve"> PAGEREF _Toc35534344 \h </w:instrText>
+              <w:instrText xml:space="preserve"> PAGEREF _Toc35539771 \h </w:instrText>
             </w:r>
             <w:r>
               <w:rPr>
@@ -1629,7 +1659,7 @@
               <w:lang w:eastAsia="pl-PL"/>
             </w:rPr>
           </w:pPr>
-          <w:hyperlink w:anchor="_Toc35534345" w:history="1">
+          <w:hyperlink w:anchor="_Toc35539772" w:history="1">
             <w:r>
               <w:rPr>
                 <w:rStyle w:val="Hipercze"/>
@@ -1650,8 +1680,9 @@
               <w:rPr>
                 <w:rStyle w:val="Hipercze"/>
                 <w:noProof/>
-              </w:rPr>
-              <w:t>Wymagania</w:t>
+                <w:lang w:eastAsia="pl-PL"/>
+              </w:rPr>
+              <w:t>Założenia</w:t>
             </w:r>
             <w:r>
               <w:rPr>
@@ -1672,7 +1703,7 @@
                 <w:noProof/>
                 <w:webHidden/>
               </w:rPr>
-              <w:instrText xml:space="preserve"> PAGEREF _Toc35534345 \h </w:instrText>
+              <w:instrText xml:space="preserve"> PAGEREF _Toc35539772 \h </w:instrText>
             </w:r>
             <w:r>
               <w:rPr>
@@ -1717,7 +1748,7 @@
               <w:lang w:eastAsia="pl-PL"/>
             </w:rPr>
           </w:pPr>
-          <w:hyperlink w:anchor="_Toc35534346" w:history="1">
+          <w:hyperlink w:anchor="_Toc35539773" w:history="1">
             <w:r>
               <w:rPr>
                 <w:rStyle w:val="Hipercze"/>
@@ -1760,7 +1791,7 @@
                 <w:noProof/>
                 <w:webHidden/>
               </w:rPr>
-              <w:instrText xml:space="preserve"> PAGEREF _Toc35534346 \h </w:instrText>
+              <w:instrText xml:space="preserve"> PAGEREF _Toc35539773 \h </w:instrText>
             </w:r>
             <w:r>
               <w:rPr>
@@ -1805,7 +1836,7 @@
               <w:lang w:eastAsia="pl-PL"/>
             </w:rPr>
           </w:pPr>
-          <w:hyperlink w:anchor="_Toc35534347" w:history="1">
+          <w:hyperlink w:anchor="_Toc35539774" w:history="1">
             <w:r>
               <w:rPr>
                 <w:rStyle w:val="Hipercze"/>
@@ -1848,7 +1879,7 @@
                 <w:noProof/>
                 <w:webHidden/>
               </w:rPr>
-              <w:instrText xml:space="preserve"> PAGEREF _Toc35534347 \h </w:instrText>
+              <w:instrText xml:space="preserve"> PAGEREF _Toc35539774 \h </w:instrText>
             </w:r>
             <w:r>
               <w:rPr>
@@ -1893,7 +1924,7 @@
               <w:lang w:eastAsia="pl-PL"/>
             </w:rPr>
           </w:pPr>
-          <w:hyperlink w:anchor="_Toc35534348" w:history="1">
+          <w:hyperlink w:anchor="_Toc35539775" w:history="1">
             <w:r>
               <w:rPr>
                 <w:rStyle w:val="Hipercze"/>
@@ -1936,7 +1967,7 @@
                 <w:noProof/>
                 <w:webHidden/>
               </w:rPr>
-              <w:instrText xml:space="preserve"> PAGEREF _Toc35534348 \h </w:instrText>
+              <w:instrText xml:space="preserve"> PAGEREF _Toc35539775 \h </w:instrText>
             </w:r>
             <w:r>
               <w:rPr>
@@ -1981,7 +2012,7 @@
               <w:lang w:eastAsia="pl-PL"/>
             </w:rPr>
           </w:pPr>
-          <w:hyperlink w:anchor="_Toc35534349" w:history="1">
+          <w:hyperlink w:anchor="_Toc35539776" w:history="1">
             <w:r>
               <w:rPr>
                 <w:rStyle w:val="Hipercze"/>
@@ -2024,7 +2055,7 @@
                 <w:noProof/>
                 <w:webHidden/>
               </w:rPr>
-              <w:instrText xml:space="preserve"> PAGEREF _Toc35534349 \h </w:instrText>
+              <w:instrText xml:space="preserve"> PAGEREF _Toc35539776 \h </w:instrText>
             </w:r>
             <w:r>
               <w:rPr>
@@ -2069,7 +2100,7 @@
               <w:lang w:eastAsia="pl-PL"/>
             </w:rPr>
           </w:pPr>
-          <w:hyperlink w:anchor="_Toc35534350" w:history="1">
+          <w:hyperlink w:anchor="_Toc35539777" w:history="1">
             <w:r>
               <w:rPr>
                 <w:rStyle w:val="Hipercze"/>
@@ -2112,7 +2143,7 @@
                 <w:noProof/>
                 <w:webHidden/>
               </w:rPr>
-              <w:instrText xml:space="preserve"> PAGEREF _Toc35534350 \h </w:instrText>
+              <w:instrText xml:space="preserve"> PAGEREF _Toc35539777 \h </w:instrText>
             </w:r>
             <w:r>
               <w:rPr>
@@ -2157,7 +2188,7 @@
               <w:lang w:eastAsia="pl-PL"/>
             </w:rPr>
           </w:pPr>
-          <w:hyperlink w:anchor="_Toc35534351" w:history="1">
+          <w:hyperlink w:anchor="_Toc35539778" w:history="1">
             <w:r>
               <w:rPr>
                 <w:rStyle w:val="Hipercze"/>
@@ -2201,7 +2232,7 @@
                 <w:noProof/>
                 <w:webHidden/>
               </w:rPr>
-              <w:instrText xml:space="preserve"> PAGEREF _Toc35534351 \h </w:instrText>
+              <w:instrText xml:space="preserve"> PAGEREF _Toc35539778 \h </w:instrText>
             </w:r>
             <w:r>
               <w:rPr>
@@ -2246,7 +2277,7 @@
               <w:lang w:eastAsia="pl-PL"/>
             </w:rPr>
           </w:pPr>
-          <w:hyperlink w:anchor="_Toc35534352" w:history="1">
+          <w:hyperlink w:anchor="_Toc35539779" w:history="1">
             <w:r>
               <w:rPr>
                 <w:rStyle w:val="Hipercze"/>
@@ -2290,7 +2321,7 @@
                 <w:noProof/>
                 <w:webHidden/>
               </w:rPr>
-              <w:instrText xml:space="preserve"> PAGEREF _Toc35534352 \h </w:instrText>
+              <w:instrText xml:space="preserve"> PAGEREF _Toc35539779 \h </w:instrText>
             </w:r>
             <w:r>
               <w:rPr>
@@ -2335,7 +2366,7 @@
               <w:lang w:eastAsia="pl-PL"/>
             </w:rPr>
           </w:pPr>
-          <w:hyperlink w:anchor="_Toc35534353" w:history="1">
+          <w:hyperlink w:anchor="_Toc35539780" w:history="1">
             <w:r>
               <w:rPr>
                 <w:rStyle w:val="Hipercze"/>
@@ -2379,7 +2410,7 @@
                 <w:noProof/>
                 <w:webHidden/>
               </w:rPr>
-              <w:instrText xml:space="preserve"> PAGEREF _Toc35534353 \h </w:instrText>
+              <w:instrText xml:space="preserve"> PAGEREF _Toc35539780 \h </w:instrText>
             </w:r>
             <w:r>
               <w:rPr>
@@ -2424,7 +2455,7 @@
               <w:lang w:eastAsia="pl-PL"/>
             </w:rPr>
           </w:pPr>
-          <w:hyperlink w:anchor="_Toc35534354" w:history="1">
+          <w:hyperlink w:anchor="_Toc35539781" w:history="1">
             <w:r>
               <w:rPr>
                 <w:rStyle w:val="Hipercze"/>
@@ -2467,7 +2498,7 @@
                 <w:noProof/>
                 <w:webHidden/>
               </w:rPr>
-              <w:instrText xml:space="preserve"> PAGEREF _Toc35534354 \h </w:instrText>
+              <w:instrText xml:space="preserve"> PAGEREF _Toc35539781 \h </w:instrText>
             </w:r>
             <w:r>
               <w:rPr>
@@ -2512,7 +2543,7 @@
               <w:lang w:eastAsia="pl-PL"/>
             </w:rPr>
           </w:pPr>
-          <w:hyperlink w:anchor="_Toc35534355" w:history="1">
+          <w:hyperlink w:anchor="_Toc35539782" w:history="1">
             <w:r>
               <w:rPr>
                 <w:rStyle w:val="Hipercze"/>
@@ -2556,7 +2587,7 @@
                 <w:noProof/>
                 <w:webHidden/>
               </w:rPr>
-              <w:instrText xml:space="preserve"> PAGEREF _Toc35534355 \h </w:instrText>
+              <w:instrText xml:space="preserve"> PAGEREF _Toc35539782 \h </w:instrText>
             </w:r>
             <w:r>
               <w:rPr>
@@ -2601,7 +2632,7 @@
               <w:lang w:eastAsia="pl-PL"/>
             </w:rPr>
           </w:pPr>
-          <w:hyperlink w:anchor="_Toc35534356" w:history="1">
+          <w:hyperlink w:anchor="_Toc35539783" w:history="1">
             <w:r>
               <w:rPr>
                 <w:rStyle w:val="Hipercze"/>
@@ -2644,7 +2675,7 @@
                 <w:noProof/>
                 <w:webHidden/>
               </w:rPr>
-              <w:instrText xml:space="preserve"> PAGEREF _Toc35534356 \h </w:instrText>
+              <w:instrText xml:space="preserve"> PAGEREF _Toc35539783 \h </w:instrText>
             </w:r>
             <w:r>
               <w:rPr>
@@ -2689,7 +2720,7 @@
               <w:lang w:eastAsia="pl-PL"/>
             </w:rPr>
           </w:pPr>
-          <w:hyperlink w:anchor="_Toc35534357" w:history="1">
+          <w:hyperlink w:anchor="_Toc35539784" w:history="1">
             <w:r>
               <w:rPr>
                 <w:rStyle w:val="Hipercze"/>
@@ -2732,7 +2763,7 @@
                 <w:noProof/>
                 <w:webHidden/>
               </w:rPr>
-              <w:instrText xml:space="preserve"> PAGEREF _Toc35534357 \h </w:instrText>
+              <w:instrText xml:space="preserve"> PAGEREF _Toc35539784 \h </w:instrText>
             </w:r>
             <w:r>
               <w:rPr>
@@ -2777,7 +2808,7 @@
               <w:lang w:eastAsia="pl-PL"/>
             </w:rPr>
           </w:pPr>
-          <w:hyperlink w:anchor="_Toc35534358" w:history="1">
+          <w:hyperlink w:anchor="_Toc35539785" w:history="1">
             <w:r>
               <w:rPr>
                 <w:rStyle w:val="Hipercze"/>
@@ -2820,7 +2851,7 @@
                 <w:noProof/>
                 <w:webHidden/>
               </w:rPr>
-              <w:instrText xml:space="preserve"> PAGEREF _Toc35534358 \h </w:instrText>
+              <w:instrText xml:space="preserve"> PAGEREF _Toc35539785 \h </w:instrText>
             </w:r>
             <w:r>
               <w:rPr>
@@ -2865,7 +2896,7 @@
               <w:lang w:eastAsia="pl-PL"/>
             </w:rPr>
           </w:pPr>
-          <w:hyperlink w:anchor="_Toc35534359" w:history="1">
+          <w:hyperlink w:anchor="_Toc35539786" w:history="1">
             <w:r>
               <w:rPr>
                 <w:rStyle w:val="Hipercze"/>
@@ -2908,7 +2939,7 @@
                 <w:noProof/>
                 <w:webHidden/>
               </w:rPr>
-              <w:instrText xml:space="preserve"> PAGEREF _Toc35534359 \h </w:instrText>
+              <w:instrText xml:space="preserve"> PAGEREF _Toc35539786 \h </w:instrText>
             </w:r>
             <w:r>
               <w:rPr>
@@ -2953,7 +2984,7 @@
               <w:lang w:eastAsia="pl-PL"/>
             </w:rPr>
           </w:pPr>
-          <w:hyperlink w:anchor="_Toc35534360" w:history="1">
+          <w:hyperlink w:anchor="_Toc35539787" w:history="1">
             <w:r>
               <w:rPr>
                 <w:rStyle w:val="Hipercze"/>
@@ -2996,7 +3027,7 @@
                 <w:noProof/>
                 <w:webHidden/>
               </w:rPr>
-              <w:instrText xml:space="preserve"> PAGEREF _Toc35534360 \h </w:instrText>
+              <w:instrText xml:space="preserve"> PAGEREF _Toc35539787 \h </w:instrText>
             </w:r>
             <w:r>
               <w:rPr>
@@ -3041,7 +3072,7 @@
               <w:lang w:eastAsia="pl-PL"/>
             </w:rPr>
           </w:pPr>
-          <w:hyperlink w:anchor="_Toc35534361" w:history="1">
+          <w:hyperlink w:anchor="_Toc35539788" w:history="1">
             <w:r>
               <w:rPr>
                 <w:rStyle w:val="Hipercze"/>
@@ -3084,7 +3115,7 @@
                 <w:noProof/>
                 <w:webHidden/>
               </w:rPr>
-              <w:instrText xml:space="preserve"> PAGEREF _Toc35534361 \h </w:instrText>
+              <w:instrText xml:space="preserve"> PAGEREF _Toc35539788 \h </w:instrText>
             </w:r>
             <w:r>
               <w:rPr>
@@ -3129,7 +3160,7 @@
               <w:lang w:eastAsia="pl-PL"/>
             </w:rPr>
           </w:pPr>
-          <w:hyperlink w:anchor="_Toc35534362" w:history="1">
+          <w:hyperlink w:anchor="_Toc35539789" w:history="1">
             <w:r>
               <w:rPr>
                 <w:rStyle w:val="Hipercze"/>
@@ -3172,7 +3203,7 @@
                 <w:noProof/>
                 <w:webHidden/>
               </w:rPr>
-              <w:instrText xml:space="preserve"> PAGEREF _Toc35534362 \h </w:instrText>
+              <w:instrText xml:space="preserve"> PAGEREF _Toc35539789 \h </w:instrText>
             </w:r>
             <w:r>
               <w:rPr>
@@ -3217,7 +3248,7 @@
               <w:lang w:eastAsia="pl-PL"/>
             </w:rPr>
           </w:pPr>
-          <w:hyperlink w:anchor="_Toc35534363" w:history="1">
+          <w:hyperlink w:anchor="_Toc35539790" w:history="1">
             <w:r>
               <w:rPr>
                 <w:rStyle w:val="Hipercze"/>
@@ -3260,7 +3291,7 @@
                 <w:noProof/>
                 <w:webHidden/>
               </w:rPr>
-              <w:instrText xml:space="preserve"> PAGEREF _Toc35534363 \h </w:instrText>
+              <w:instrText xml:space="preserve"> PAGEREF _Toc35539790 \h </w:instrText>
             </w:r>
             <w:r>
               <w:rPr>
@@ -3305,7 +3336,7 @@
               <w:lang w:eastAsia="pl-PL"/>
             </w:rPr>
           </w:pPr>
-          <w:hyperlink w:anchor="_Toc35534364" w:history="1">
+          <w:hyperlink w:anchor="_Toc35539791" w:history="1">
             <w:r>
               <w:rPr>
                 <w:rStyle w:val="Hipercze"/>
@@ -3348,7 +3379,7 @@
                 <w:noProof/>
                 <w:webHidden/>
               </w:rPr>
-              <w:instrText xml:space="preserve"> PAGEREF _Toc35534364 \h </w:instrText>
+              <w:instrText xml:space="preserve"> PAGEREF _Toc35539791 \h </w:instrText>
             </w:r>
             <w:r>
               <w:rPr>
@@ -3393,7 +3424,7 @@
               <w:lang w:eastAsia="pl-PL"/>
             </w:rPr>
           </w:pPr>
-          <w:hyperlink w:anchor="_Toc35534365" w:history="1">
+          <w:hyperlink w:anchor="_Toc35539792" w:history="1">
             <w:r>
               <w:rPr>
                 <w:rStyle w:val="Hipercze"/>
@@ -3410,6 +3441,8 @@
               </w:rPr>
               <w:tab/>
             </w:r>
+            <w:bookmarkStart w:id="0" w:name="_GoBack"/>
+            <w:bookmarkEnd w:id="0"/>
             <w:r>
               <w:rPr>
                 <w:rStyle w:val="Hipercze"/>
@@ -3436,7 +3469,7 @@
                 <w:noProof/>
                 <w:webHidden/>
               </w:rPr>
-              <w:instrText xml:space="preserve"> PAGEREF _Toc35534365 \h </w:instrText>
+              <w:instrText xml:space="preserve"> PAGEREF _Toc35539792 \h </w:instrText>
             </w:r>
             <w:r>
               <w:rPr>
@@ -3481,7 +3514,7 @@
               <w:lang w:eastAsia="pl-PL"/>
             </w:rPr>
           </w:pPr>
-          <w:hyperlink w:anchor="_Toc35534366" w:history="1">
+          <w:hyperlink w:anchor="_Toc35539793" w:history="1">
             <w:r>
               <w:rPr>
                 <w:rStyle w:val="Hipercze"/>
@@ -3496,7 +3529,7 @@
                 <w:color w:val="auto"/>
                 <w:lang w:eastAsia="pl-PL"/>
               </w:rPr>
-              <w:t xml:space="preserve">   </w:t>
+              <w:tab/>
             </w:r>
             <w:r>
               <w:rPr>
@@ -3524,7 +3557,7 @@
                 <w:noProof/>
                 <w:webHidden/>
               </w:rPr>
-              <w:instrText xml:space="preserve"> PAGEREF _Toc35534366 \h </w:instrText>
+              <w:instrText xml:space="preserve"> PAGEREF _Toc35539793 \h </w:instrText>
             </w:r>
             <w:r>
               <w:rPr>
@@ -3592,12 +3625,12 @@
       <w:pPr>
         <w:pStyle w:val="Nagwek1"/>
       </w:pPr>
-      <w:bookmarkStart w:id="0" w:name="_Toc35534338"/>
+      <w:bookmarkStart w:id="1" w:name="_Toc35539765"/>
       <w:r>
         <w:lastRenderedPageBreak/>
         <w:t>Organizacja pracy</w:t>
       </w:r>
-      <w:bookmarkEnd w:id="0"/>
+      <w:bookmarkEnd w:id="1"/>
     </w:p>
     <w:p>
       <w:pPr>
@@ -3608,11 +3641,11 @@
         </w:numPr>
         <w:ind w:left="709"/>
       </w:pPr>
-      <w:bookmarkStart w:id="1" w:name="_Toc35534339"/>
+      <w:bookmarkStart w:id="2" w:name="_Toc35539766"/>
       <w:r>
         <w:t>Dokumentacja oraz zatwierdzania prac</w:t>
       </w:r>
-      <w:bookmarkEnd w:id="1"/>
+      <w:bookmarkEnd w:id="2"/>
     </w:p>
     <w:p>
       <w:pPr>
@@ -3654,11 +3687,16 @@
         </w:numPr>
         <w:ind w:left="709"/>
       </w:pPr>
-      <w:bookmarkStart w:id="2" w:name="_Toc35534340"/>
-      <w:r>
-        <w:t>Czujniki oraz oprogramowanie urządzeń IoT</w:t>
-      </w:r>
-      <w:bookmarkEnd w:id="2"/>
+      <w:bookmarkStart w:id="3" w:name="_Toc35539767"/>
+      <w:r>
+        <w:t xml:space="preserve">Czujniki oraz oprogramowanie urządzeń </w:t>
+      </w:r>
+      <w:proofErr w:type="spellStart"/>
+      <w:r>
+        <w:t>IoT</w:t>
+      </w:r>
+      <w:bookmarkEnd w:id="3"/>
+      <w:proofErr w:type="spellEnd"/>
     </w:p>
     <w:p>
       <w:pPr>
@@ -3686,8 +3724,13 @@
         <w:ind w:left="284"/>
       </w:pPr>
       <w:r>
-        <w:t>- Stworzenie oprogramowania obsługującego wybrany czujnik na urządzeniu IoT</w:t>
-      </w:r>
+        <w:t xml:space="preserve">- Stworzenie oprogramowania obsługującego wybrany czujnik na urządzeniu </w:t>
+      </w:r>
+      <w:proofErr w:type="spellStart"/>
+      <w:r>
+        <w:t>IoT</w:t>
+      </w:r>
+      <w:proofErr w:type="spellEnd"/>
     </w:p>
     <w:p>
       <w:pPr>
@@ -3698,11 +3741,11 @@
         </w:numPr>
         <w:ind w:left="709"/>
       </w:pPr>
-      <w:bookmarkStart w:id="3" w:name="_Toc35534341"/>
+      <w:bookmarkStart w:id="4" w:name="_Toc35539768"/>
       <w:r>
         <w:t>Komunikacja bezprzewodowa</w:t>
       </w:r>
-      <w:bookmarkEnd w:id="3"/>
+      <w:bookmarkEnd w:id="4"/>
     </w:p>
     <w:p>
       <w:pPr>
@@ -3710,8 +3753,13 @@
         <w:jc w:val="left"/>
       </w:pPr>
       <w:r>
-        <w:t>Wykonawca: Mateusz Gurski</w:t>
-      </w:r>
+        <w:t xml:space="preserve">Wykonawca: Mateusz </w:t>
+      </w:r>
+      <w:proofErr w:type="spellStart"/>
+      <w:r>
+        <w:t>Gurski</w:t>
+      </w:r>
+      <w:proofErr w:type="spellEnd"/>
       <w:r>
         <w:br/>
         <w:t xml:space="preserve">Sprawdzenie: </w:t>
@@ -3745,11 +3793,11 @@
         </w:numPr>
         <w:ind w:left="709"/>
       </w:pPr>
-      <w:bookmarkStart w:id="4" w:name="_Toc35534342"/>
+      <w:bookmarkStart w:id="5" w:name="_Toc35539769"/>
       <w:r>
         <w:t>Aplikacja desktopowa</w:t>
       </w:r>
-      <w:bookmarkEnd w:id="4"/>
+      <w:bookmarkEnd w:id="5"/>
     </w:p>
     <w:p>
       <w:pPr>
@@ -3781,11 +3829,11 @@
       <w:pPr>
         <w:pStyle w:val="Nagwek1"/>
       </w:pPr>
-      <w:bookmarkStart w:id="5" w:name="_Toc35534343"/>
+      <w:bookmarkStart w:id="6" w:name="_Toc35539770"/>
       <w:r>
         <w:t>Opis zadania</w:t>
       </w:r>
-      <w:bookmarkEnd w:id="5"/>
+      <w:bookmarkEnd w:id="6"/>
     </w:p>
     <w:p>
       <w:r>
@@ -3796,8 +3844,13 @@
         <w:t>ę</w:t>
       </w:r>
       <w:r>
-        <w:t xml:space="preserve"> z urządzeniami IoT</w:t>
-      </w:r>
+        <w:t xml:space="preserve"> z urządzeniami </w:t>
+      </w:r>
+      <w:proofErr w:type="spellStart"/>
+      <w:r>
+        <w:t>IoT</w:t>
+      </w:r>
+      <w:proofErr w:type="spellEnd"/>
       <w:r>
         <w:t xml:space="preserve"> zezwalając na</w:t>
       </w:r>
@@ -3825,14 +3878,30 @@
       </w:r>
       <w:r>
         <w:br/>
-        <w:t>- Określić w jakim środowisku oraz w jaki sposób urządzenia IoT będą komunikować się z naszą aplikacją.</w:t>
+        <w:t xml:space="preserve">- Określić w jakim środowisku oraz w jaki sposób urządzenia </w:t>
+      </w:r>
+      <w:proofErr w:type="spellStart"/>
+      <w:r>
+        <w:t>IoT</w:t>
+      </w:r>
+      <w:proofErr w:type="spellEnd"/>
+      <w:r>
+        <w:t xml:space="preserve"> będą komunikować się z naszą aplikacją.</w:t>
       </w:r>
       <w:r>
         <w:br/>
         <w:t xml:space="preserve">- </w:t>
       </w:r>
       <w:r>
-        <w:t>Stworzenie przykładowego układu (Aplikacja, IoT) w celu zaprezentowania możliwości aplikacji</w:t>
+        <w:t xml:space="preserve">Stworzenie przykładowego układu (Aplikacja, </w:t>
+      </w:r>
+      <w:proofErr w:type="spellStart"/>
+      <w:r>
+        <w:t>IoT</w:t>
+      </w:r>
+      <w:proofErr w:type="spellEnd"/>
+      <w:r>
+        <w:t>) w celu zaprezentowania możliwości aplikacji</w:t>
       </w:r>
       <w:r>
         <w:t>.</w:t>
@@ -3845,12 +3914,14 @@
           <w:lang w:eastAsia="pl-PL"/>
         </w:rPr>
       </w:pPr>
+      <w:bookmarkStart w:id="7" w:name="_Toc35539771"/>
       <w:r>
         <w:rPr>
           <w:lang w:eastAsia="pl-PL"/>
         </w:rPr>
         <w:t>Wymagania</w:t>
       </w:r>
+      <w:bookmarkEnd w:id="7"/>
     </w:p>
     <w:p>
       <w:pPr>
@@ -3866,7 +3937,15 @@
         <w:t>Celem</w:t>
       </w:r>
       <w:r>
-        <w:t xml:space="preserve"> projektu jest utworzenie aplikacji działającej na kilku platformach w oparciu o bibliotekę QT i język C++. Jej elastyczność będzie polegała na możliwości zmiany protokołu komunikacji z urządzeniem IoT. </w:t>
+        <w:t xml:space="preserve"> projektu jest utworzenie aplikacji działającej na kilku platformach w oparciu o bibliotekę QT i język C++. Jej elastyczność będzie polegała na możliwości zmiany protokołu komunikacji z urządzeniem </w:t>
+      </w:r>
+      <w:proofErr w:type="spellStart"/>
+      <w:r>
+        <w:t>IoT</w:t>
+      </w:r>
+      <w:proofErr w:type="spellEnd"/>
+      <w:r>
+        <w:t xml:space="preserve">. </w:t>
       </w:r>
     </w:p>
     <w:p>
@@ -3968,7 +4047,25 @@
           <w:color w:val="auto"/>
           <w:lang w:eastAsia="pl-PL"/>
         </w:rPr>
-        <w:t xml:space="preserve"> komunikacji z urządzeniem IoT. </w:t>
+        <w:t xml:space="preserve"> komunikacji z urządzeniem </w:t>
+      </w:r>
+      <w:proofErr w:type="spellStart"/>
+      <w:r>
+        <w:rPr>
+          <w:rFonts w:eastAsia="Times New Roman" w:cs="Times New Roman"/>
+          <w:color w:val="auto"/>
+          <w:lang w:eastAsia="pl-PL"/>
+        </w:rPr>
+        <w:t>IoT</w:t>
+      </w:r>
+      <w:proofErr w:type="spellEnd"/>
+      <w:r>
+        <w:rPr>
+          <w:rFonts w:eastAsia="Times New Roman" w:cs="Times New Roman"/>
+          <w:color w:val="auto"/>
+          <w:lang w:eastAsia="pl-PL"/>
+        </w:rPr>
+        <w:t xml:space="preserve">. </w:t>
       </w:r>
     </w:p>
     <w:p>
@@ -3993,14 +4090,32 @@
           <w:color w:val="auto"/>
           <w:lang w:eastAsia="pl-PL"/>
         </w:rPr>
-        <w:t xml:space="preserve">  Obsługa w aplikacji minimum dwóch protokołów komunikacji z urządzeniem IoT np. (HTTP, MQTT).</w:t>
+        <w:t xml:space="preserve">  Obsługa w aplikacji minimum dwóch protokołów komunikacji z urządzeniem </w:t>
+      </w:r>
+      <w:proofErr w:type="spellStart"/>
+      <w:r>
+        <w:rPr>
+          <w:rFonts w:eastAsia="Times New Roman" w:cs="Times New Roman"/>
+          <w:color w:val="auto"/>
+          <w:lang w:eastAsia="pl-PL"/>
+        </w:rPr>
+        <w:t>IoT</w:t>
+      </w:r>
+      <w:proofErr w:type="spellEnd"/>
+      <w:r>
+        <w:rPr>
+          <w:rFonts w:eastAsia="Times New Roman" w:cs="Times New Roman"/>
+          <w:color w:val="auto"/>
+          <w:lang w:eastAsia="pl-PL"/>
+        </w:rPr>
+        <w:t xml:space="preserve"> np. (HTTP, MQTT).</w:t>
       </w:r>
     </w:p>
     <w:p>
       <w:pPr>
         <w:pStyle w:val="Nagwek1"/>
       </w:pPr>
-      <w:bookmarkStart w:id="6" w:name="_Toc35534344"/>
+      <w:bookmarkStart w:id="8" w:name="_Toc35539772"/>
       <w:r>
         <w:rPr>
           <w:lang w:eastAsia="pl-PL"/>
@@ -4008,7 +4123,7 @@
         <w:lastRenderedPageBreak/>
         <w:t>Założenia</w:t>
       </w:r>
-      <w:bookmarkEnd w:id="6"/>
+      <w:bookmarkEnd w:id="8"/>
     </w:p>
     <w:p>
       <w:pPr>
@@ -4039,7 +4154,23 @@
     </w:p>
     <w:p>
       <w:r>
-        <w:t>- Wymaganie wykorzystania biblioteki Qt: Wykorzystanie Qt w wersji 5.14 w wzwyż – Zapewnia wykorzystanie jak najdokładniejszych rozwiązań oraz gwarantuje dobre działanie na nowych systemach operacyjnych.</w:t>
+        <w:t xml:space="preserve">- Wymaganie wykorzystania biblioteki </w:t>
+      </w:r>
+      <w:proofErr w:type="spellStart"/>
+      <w:r>
+        <w:t>Qt</w:t>
+      </w:r>
+      <w:proofErr w:type="spellEnd"/>
+      <w:r>
+        <w:t xml:space="preserve">: Wykorzystanie </w:t>
+      </w:r>
+      <w:proofErr w:type="spellStart"/>
+      <w:r>
+        <w:t>Qt</w:t>
+      </w:r>
+      <w:proofErr w:type="spellEnd"/>
+      <w:r>
+        <w:t xml:space="preserve"> w wersji 5.14 w wzwyż – Zapewnia wykorzystanie jak najdokładniejszych rozwiązań oraz gwarantuje dobre działanie na nowych systemach operacyjnych.</w:t>
       </w:r>
     </w:p>
     <w:p>
@@ -4054,17 +4185,65 @@
     </w:p>
     <w:p>
       <w:r>
-        <w:t>- Komunikacja z IoT: Aplikacja będzie realizować komunikacje poprzez sieć lokalną, która może odbywać się po kablu lub bezprzewodowo (Zależy od wykorzystanych urządzeń IoT i możliwości komputera na którym zainstalowana jest aplikacja)</w:t>
-      </w:r>
-    </w:p>
-    <w:p>
-      <w:r>
-        <w:t xml:space="preserve">- Możliwość obsługi wielu IoT: Projekt aplikacji przewiduje obsługę do 80 urządzeń IoT. Ta liczba zależy od możliwości wybranego routera obsługującego połączenia.  </w:t>
-      </w:r>
-    </w:p>
-    <w:p>
-      <w:r>
-        <w:t>- Przygotowanie dwóch urządzeń IoT (Wykorzystanie gotowych rozwiązań jak mikrokontrolery Arduino i im podobne) w celu prezentacji możliwości aplikacji.</w:t>
+        <w:t xml:space="preserve">- Komunikacja z </w:t>
+      </w:r>
+      <w:proofErr w:type="spellStart"/>
+      <w:r>
+        <w:t>IoT</w:t>
+      </w:r>
+      <w:proofErr w:type="spellEnd"/>
+      <w:r>
+        <w:t xml:space="preserve">: Aplikacja będzie realizować komunikacje poprzez sieć lokalną, która może odbywać się po kablu lub bezprzewodowo (Zależy od wykorzystanych urządzeń </w:t>
+      </w:r>
+      <w:proofErr w:type="spellStart"/>
+      <w:r>
+        <w:t>IoT</w:t>
+      </w:r>
+      <w:proofErr w:type="spellEnd"/>
+      <w:r>
+        <w:t xml:space="preserve"> i możliwości komputera na którym zainstalowana jest aplikacja)</w:t>
+      </w:r>
+    </w:p>
+    <w:p>
+      <w:r>
+        <w:t xml:space="preserve">- Możliwość obsługi wielu </w:t>
+      </w:r>
+      <w:proofErr w:type="spellStart"/>
+      <w:r>
+        <w:t>IoT</w:t>
+      </w:r>
+      <w:proofErr w:type="spellEnd"/>
+      <w:r>
+        <w:t xml:space="preserve">: Projekt aplikacji przewiduje obsługę do 80 urządzeń </w:t>
+      </w:r>
+      <w:proofErr w:type="spellStart"/>
+      <w:r>
+        <w:t>IoT</w:t>
+      </w:r>
+      <w:proofErr w:type="spellEnd"/>
+      <w:r>
+        <w:t xml:space="preserve">. Ta liczba zależy od możliwości wybranego routera obsługującego połączenia.  </w:t>
+      </w:r>
+    </w:p>
+    <w:p>
+      <w:r>
+        <w:t xml:space="preserve">- Przygotowanie dwóch urządzeń </w:t>
+      </w:r>
+      <w:proofErr w:type="spellStart"/>
+      <w:r>
+        <w:t>IoT</w:t>
+      </w:r>
+      <w:proofErr w:type="spellEnd"/>
+      <w:r>
+        <w:t xml:space="preserve"> (Wykorzystanie gotowych rozwiązań jak mikrokontrolery </w:t>
+      </w:r>
+      <w:proofErr w:type="spellStart"/>
+      <w:r>
+        <w:t>Arduino</w:t>
+      </w:r>
+      <w:proofErr w:type="spellEnd"/>
+      <w:r>
+        <w:t xml:space="preserve"> i im podobne) w celu prezentacji możliwości aplikacji.</w:t>
       </w:r>
       <w:r>
         <w:rPr>
@@ -4165,195 +4344,16 @@
           </mc:Fallback>
         </mc:AlternateContent>
       </w:r>
-      <w:r>
-        <w:rPr>
-          <w:noProof/>
-        </w:rPr>
-        <mc:AlternateContent>
-          <mc:Choice Requires="wps">
-            <w:drawing>
-              <wp:anchor distT="0" distB="0" distL="114300" distR="114300" simplePos="0" relativeHeight="251658243" behindDoc="1" locked="0" layoutInCell="1" allowOverlap="1" wp14:anchorId="654CE30D" wp14:editId="408FCF99">
-                <wp:simplePos x="0" y="0"/>
-                <wp:positionH relativeFrom="margin">
-                  <wp:align>center</wp:align>
-                </wp:positionH>
-                <wp:positionV relativeFrom="paragraph">
-                  <wp:posOffset>4322445</wp:posOffset>
-                </wp:positionV>
-                <wp:extent cx="3190875" cy="635"/>
-                <wp:effectExtent l="0" t="0" r="9525" b="8255"/>
-                <wp:wrapNone/>
-                <wp:docPr id="2" name="Pole tekstowe 2"/>
-                <wp:cNvGraphicFramePr/>
-                <a:graphic xmlns:a="http://schemas.openxmlformats.org/drawingml/2006/main">
-                  <a:graphicData uri="http://schemas.microsoft.com/office/word/2010/wordprocessingShape">
-                    <wps:wsp>
-                      <wps:cNvSpPr txBox="1"/>
-                      <wps:spPr>
-                        <a:xfrm>
-                          <a:off x="0" y="0"/>
-                          <a:ext cx="3190875" cy="635"/>
-                        </a:xfrm>
-                        <a:prstGeom prst="rect">
-                          <a:avLst/>
-                        </a:prstGeom>
-                        <a:solidFill>
-                          <a:prstClr val="white"/>
-                        </a:solidFill>
-                        <a:ln>
-                          <a:noFill/>
-                        </a:ln>
-                      </wps:spPr>
-                      <wps:txbx>
-                        <w:txbxContent>
-                          <w:p>
-                            <w:pPr>
-                              <w:pStyle w:val="Legenda"/>
-                              <w:rPr>
-                                <w:noProof/>
-                                <w:color w:val="000000" w:themeColor="text1"/>
-                              </w:rPr>
-                            </w:pPr>
-                            <w:r>
-                              <w:rPr>
-                                <w:noProof/>
-                              </w:rPr>
-                              <w:t xml:space="preserve">Rysunek </w:t>
-                            </w:r>
-                            <w:r>
-                              <w:rPr>
-                                <w:noProof/>
-                              </w:rPr>
-                              <w:fldChar w:fldCharType="begin"/>
-                            </w:r>
-                            <w:r>
-                              <w:rPr>
-                                <w:noProof/>
-                              </w:rPr>
-                              <w:instrText xml:space="preserve"> SEQ Rysunek \* ARABIC </w:instrText>
-                            </w:r>
-                            <w:r>
-                              <w:rPr>
-                                <w:noProof/>
-                              </w:rPr>
-                              <w:fldChar w:fldCharType="separate"/>
-                            </w:r>
-                            <w:r>
-                              <w:rPr>
-                                <w:noProof/>
-                              </w:rPr>
-                              <w:t>1</w:t>
-                            </w:r>
-                            <w:r>
-                              <w:rPr>
-                                <w:noProof/>
-                              </w:rPr>
-                              <w:fldChar w:fldCharType="end"/>
-                            </w:r>
-                            <w:r>
-                              <w:t>. Plan wdroże</w:t>
-                            </w:r>
-                            <w:r>
-                              <w:rPr>
-                                <w:noProof/>
-                              </w:rPr>
-                              <w:t>nia komunikacji przy użyciu protokołu HTTP</w:t>
-                            </w:r>
-                          </w:p>
-                        </w:txbxContent>
-                      </wps:txbx>
-                      <wps:bodyPr rot="0" spcFirstLastPara="0" vertOverflow="overflow" horzOverflow="overflow" vert="horz" wrap="square" lIns="0" tIns="0" rIns="0" bIns="0" numCol="1" spcCol="0" rtlCol="0" fromWordArt="0" anchor="t" anchorCtr="0" forceAA="0" compatLnSpc="1">
-                        <a:prstTxWarp prst="textNoShape">
-                          <a:avLst/>
-                        </a:prstTxWarp>
-                        <a:spAutoFit/>
-                      </wps:bodyPr>
-                    </wps:wsp>
-                  </a:graphicData>
-                </a:graphic>
-                <wp14:sizeRelH relativeFrom="margin">
-                  <wp14:pctWidth>0</wp14:pctWidth>
-                </wp14:sizeRelH>
-              </wp:anchor>
-            </w:drawing>
-          </mc:Choice>
-          <mc:Fallback>
-            <w:pict>
-              <v:shape w14:anchorId="654CE30D" id="Pole tekstowe 2" o:spid="_x0000_s1027" type="#_x0000_t202" style="position:absolute;left:0;text-align:left;margin-left:0;margin-top:340.35pt;width:251.25pt;height:.05pt;z-index:-251658237;visibility:visible;mso-wrap-style:square;mso-width-percent:0;mso-wrap-distance-left:9pt;mso-wrap-distance-top:0;mso-wrap-distance-right:9pt;mso-wrap-distance-bottom:0;mso-position-horizontal:center;mso-position-horizontal-relative:margin;mso-position-vertical:absolute;mso-position-vertical-relative:text;mso-width-percent:0;mso-width-relative:margin;v-text-anchor:top" o:gfxdata="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" stroked="f">
-                <v:textbox style="mso-fit-shape-to-text:t" inset="0,0,0,0">
-                  <w:txbxContent>
-                    <w:p>
-                      <w:pPr>
-                        <w:pStyle w:val="Legenda"/>
-                        <w:rPr>
-                          <w:noProof/>
-                          <w:color w:val="000000" w:themeColor="text1"/>
-                        </w:rPr>
-                      </w:pPr>
-                      <w:r>
-                        <w:rPr>
-                          <w:noProof/>
-                        </w:rPr>
-                        <w:t xml:space="preserve">Rysunek </w:t>
-                      </w:r>
-                      <w:r>
-                        <w:rPr>
-                          <w:noProof/>
-                        </w:rPr>
-                        <w:fldChar w:fldCharType="begin"/>
-                      </w:r>
-                      <w:r>
-                        <w:rPr>
-                          <w:noProof/>
-                        </w:rPr>
-                        <w:instrText xml:space="preserve"> SEQ Rysunek \* ARABIC </w:instrText>
-                      </w:r>
-                      <w:r>
-                        <w:rPr>
-                          <w:noProof/>
-                        </w:rPr>
-                        <w:fldChar w:fldCharType="separate"/>
-                      </w:r>
-                      <w:r>
-                        <w:rPr>
-                          <w:noProof/>
-                        </w:rPr>
-                        <w:t>1</w:t>
-                      </w:r>
-                      <w:r>
-                        <w:rPr>
-                          <w:noProof/>
-                        </w:rPr>
-                        <w:fldChar w:fldCharType="end"/>
-                      </w:r>
-                      <w:r>
-                        <w:t>. Plan wdroże</w:t>
-                      </w:r>
-                      <w:r>
-                        <w:rPr>
-                          <w:noProof/>
-                        </w:rPr>
-                        <w:t>nia komunikacji przy użyciu protokołu HTTP</w:t>
-                      </w:r>
-                    </w:p>
-                  </w:txbxContent>
-                </v:textbox>
-                <w10:wrap anchorx="margin"/>
-              </v:shape>
-            </w:pict>
-          </mc:Fallback>
-        </mc:AlternateContent>
-      </w:r>
     </w:p>
     <w:p>
       <w:pPr>
         <w:pStyle w:val="Nagwek1"/>
       </w:pPr>
-      <w:bookmarkStart w:id="7" w:name="_Toc35534346"/>
+      <w:bookmarkStart w:id="9" w:name="_Toc35539773"/>
       <w:r>
         <w:t>Środowisko</w:t>
       </w:r>
-      <w:bookmarkEnd w:id="7"/>
+      <w:bookmarkEnd w:id="9"/>
     </w:p>
     <w:p/>
     <w:p>
@@ -4365,11 +4365,11 @@
         </w:numPr>
         <w:ind w:left="709"/>
       </w:pPr>
-      <w:bookmarkStart w:id="8" w:name="_Toc35534347"/>
+      <w:bookmarkStart w:id="10" w:name="_Toc35539774"/>
       <w:r>
         <w:t>Instalacyjne</w:t>
       </w:r>
-      <w:bookmarkEnd w:id="8"/>
+      <w:bookmarkEnd w:id="10"/>
     </w:p>
     <w:p>
       <w:pPr>
@@ -4379,8 +4379,13 @@
         <w:t xml:space="preserve">Łączność między </w:t>
       </w:r>
       <w:r>
-        <w:t>komputerami na których zainstalowana zostanie aplikacja a urządzeniami IoT</w:t>
-      </w:r>
+        <w:t xml:space="preserve">komputerami na których zainstalowana zostanie aplikacja a urządzeniami </w:t>
+      </w:r>
+      <w:proofErr w:type="spellStart"/>
+      <w:r>
+        <w:t>IoT</w:t>
+      </w:r>
+      <w:proofErr w:type="spellEnd"/>
       <w:r>
         <w:t xml:space="preserve"> będzie odbywać się przez sieć </w:t>
       </w:r>
@@ -4413,8 +4418,6 @@
       <w:r>
         <w:t>e</w:t>
       </w:r>
-      <w:bookmarkStart w:id="9" w:name="_GoBack"/>
-      <w:bookmarkEnd w:id="9"/>
       <w:r>
         <w:t>nia na etapie projektowym</w:t>
       </w:r>
@@ -4431,11 +4434,21 @@
         <w:t>+</w:t>
       </w:r>
       <w:r>
-        <w:t>, dystrybucje Linux tj. Ubuntu</w:t>
-      </w:r>
-      <w:r>
-        <w:t>, Manjaro</w:t>
-      </w:r>
+        <w:t xml:space="preserve">, dystrybucje Linux tj. </w:t>
+      </w:r>
+      <w:proofErr w:type="spellStart"/>
+      <w:r>
+        <w:t>Ubuntu</w:t>
+      </w:r>
+      <w:proofErr w:type="spellEnd"/>
+      <w:r>
+        <w:t xml:space="preserve">, </w:t>
+      </w:r>
+      <w:proofErr w:type="spellStart"/>
+      <w:r>
+        <w:t>Manjaro</w:t>
+      </w:r>
+      <w:proofErr w:type="spellEnd"/>
       <w:r>
         <w:t>)</w:t>
       </w:r>
@@ -4455,12 +4468,13 @@
         </w:numPr>
         <w:ind w:left="709"/>
       </w:pPr>
-      <w:bookmarkStart w:id="10" w:name="_Toc35534348"/>
+      <w:bookmarkStart w:id="11" w:name="_Toc35539775"/>
       <w:r>
         <w:t>Programistyczne</w:t>
       </w:r>
-      <w:bookmarkEnd w:id="10"/>
-    </w:p>
+      <w:bookmarkEnd w:id="11"/>
+    </w:p>
+    <w:p/>
     <w:p>
       <w:pPr>
         <w:ind w:firstLine="284"/>
@@ -4481,11 +4495,16 @@
         <w:t>biblioteki</w:t>
       </w:r>
       <w:r>
-        <w:t xml:space="preserve"> Q</w:t>
+        <w:t xml:space="preserve"> </w:t>
+      </w:r>
+      <w:proofErr w:type="spellStart"/>
+      <w:r>
+        <w:t>Q</w:t>
       </w:r>
       <w:r>
         <w:t>t</w:t>
       </w:r>
+      <w:proofErr w:type="spellEnd"/>
       <w:r>
         <w:t>.</w:t>
       </w:r>
@@ -4501,10 +4520,18 @@
         <w:t>F</w:t>
       </w:r>
       <w:r>
-        <w:t>ramework Q</w:t>
-      </w:r>
-      <w:r>
-        <w:t>t zostanie wykorzystany</w:t>
+        <w:t xml:space="preserve">ramework </w:t>
+      </w:r>
+      <w:proofErr w:type="spellStart"/>
+      <w:r>
+        <w:t>Q</w:t>
+      </w:r>
+      <w:r>
+        <w:t>t</w:t>
+      </w:r>
+      <w:proofErr w:type="spellEnd"/>
+      <w:r>
+        <w:t xml:space="preserve"> zostanie wykorzystany</w:t>
       </w:r>
       <w:r>
         <w:t xml:space="preserve"> w najnowszej </w:t>
@@ -4552,7 +4579,15 @@
         <w:t>, jak np. dopasowanie elementów do rozmiarów ekranu.</w:t>
       </w:r>
       <w:r>
-        <w:t xml:space="preserve"> Ponadto zastosowanie bibliotek Qt pozwoli przyspieszyć tempo prac poprzez </w:t>
+        <w:t xml:space="preserve"> Ponadto zastosowanie bibliotek </w:t>
+      </w:r>
+      <w:proofErr w:type="spellStart"/>
+      <w:r>
+        <w:t>Qt</w:t>
+      </w:r>
+      <w:proofErr w:type="spellEnd"/>
+      <w:r>
+        <w:t xml:space="preserve"> pozwoli przyspieszyć tempo prac poprzez </w:t>
       </w:r>
       <w:r>
         <w:t xml:space="preserve">modularność kodu – to znaczy, nie będzie potrzeby przepisywania całego kodu </w:t>
@@ -4569,13 +4604,29 @@
         <w:t>Do tworzenia</w:t>
       </w:r>
       <w:r>
-        <w:t xml:space="preserve"> aplikacji desktopowej użyte zostaną narzędzia Qt Creat</w:t>
+        <w:t xml:space="preserve"> aplikacji desktopowej użyte zostaną narzędzia </w:t>
+      </w:r>
+      <w:proofErr w:type="spellStart"/>
+      <w:r>
+        <w:t>Qt</w:t>
+      </w:r>
+      <w:proofErr w:type="spellEnd"/>
+      <w:r>
+        <w:t xml:space="preserve"> </w:t>
+      </w:r>
+      <w:proofErr w:type="spellStart"/>
+      <w:r>
+        <w:t>Creat</w:t>
       </w:r>
       <w:r>
         <w:t>o</w:t>
       </w:r>
       <w:r>
-        <w:t>r oraz QT Designer</w:t>
+        <w:t>r</w:t>
+      </w:r>
+      <w:proofErr w:type="spellEnd"/>
+      <w:r>
+        <w:t xml:space="preserve"> oraz QT Designer</w:t>
       </w:r>
       <w:r>
         <w:t>. Użycie ich usprawni utrzymanie</w:t>
@@ -4610,7 +4661,15 @@
         <w:t>Ko</w:t>
       </w:r>
       <w:r>
-        <w:t xml:space="preserve">ńcząc, użycie bibliotek Qt pozwoli na stworzenie kodu aplikacji który w spójny sposób obsługuje nie tylko interfejs użytkownika, lecz także </w:t>
+        <w:t xml:space="preserve">ńcząc, użycie bibliotek </w:t>
+      </w:r>
+      <w:proofErr w:type="spellStart"/>
+      <w:r>
+        <w:t>Qt</w:t>
+      </w:r>
+      <w:proofErr w:type="spellEnd"/>
+      <w:r>
+        <w:t xml:space="preserve"> pozwoli na stworzenie kodu aplikacji który w spójny sposób obsługuje nie tylko interfejs użytkownika, lecz także </w:t>
       </w:r>
       <w:r>
         <w:t xml:space="preserve">obsługę </w:t>
@@ -4627,10 +4686,19 @@
         <w:ind w:left="284"/>
       </w:pPr>
       <w:r>
+        <w:lastRenderedPageBreak/>
         <w:t xml:space="preserve">Po stronie </w:t>
       </w:r>
       <w:r>
-        <w:t xml:space="preserve">urządzeń IoT kod będzie </w:t>
+        <w:t xml:space="preserve">urządzeń </w:t>
+      </w:r>
+      <w:proofErr w:type="spellStart"/>
+      <w:r>
+        <w:t>IoT</w:t>
+      </w:r>
+      <w:proofErr w:type="spellEnd"/>
+      <w:r>
+        <w:t xml:space="preserve"> kod będzie </w:t>
       </w:r>
       <w:r>
         <w:t>napisany w języku C++ lub być może, w zależności od</w:t>
@@ -4642,7 +4710,15 @@
         <w:t xml:space="preserve"> potrzeb,</w:t>
       </w:r>
       <w:r>
-        <w:t xml:space="preserve"> w innym języku jak np. skrypt Lua.</w:t>
+        <w:t xml:space="preserve"> w innym języku jak np. skrypt </w:t>
+      </w:r>
+      <w:proofErr w:type="spellStart"/>
+      <w:r>
+        <w:t>Lua</w:t>
+      </w:r>
+      <w:proofErr w:type="spellEnd"/>
+      <w:r>
+        <w:t>.</w:t>
       </w:r>
     </w:p>
     <w:p>
@@ -4653,7 +4729,6 @@
         <w:ind w:left="284"/>
       </w:pPr>
       <w:r>
-        <w:lastRenderedPageBreak/>
         <w:t>Wybór innych narzędzi programistycznych może nastąpić w trakcie wykonywania projektu</w:t>
       </w:r>
       <w:r>
@@ -4680,7 +4755,15 @@
         <w:t xml:space="preserve"> kontroli wersji</w:t>
       </w:r>
       <w:r>
-        <w:t>. Repozytorium zostanie utworzone na platformie Github.</w:t>
+        <w:t xml:space="preserve">. Repozytorium zostanie utworzone na platformie </w:t>
+      </w:r>
+      <w:proofErr w:type="spellStart"/>
+      <w:r>
+        <w:t>Github</w:t>
+      </w:r>
+      <w:proofErr w:type="spellEnd"/>
+      <w:r>
+        <w:t>.</w:t>
       </w:r>
       <w:r>
         <w:t xml:space="preserve"> Jest to sposób na centralizację </w:t>
@@ -4699,11 +4782,11 @@
       <w:pPr>
         <w:pStyle w:val="Nagwek1"/>
       </w:pPr>
-      <w:bookmarkStart w:id="11" w:name="_Toc35534349"/>
+      <w:bookmarkStart w:id="12" w:name="_Toc35539776"/>
       <w:r>
         <w:t>Sprzęt</w:t>
       </w:r>
-      <w:bookmarkEnd w:id="11"/>
+      <w:bookmarkEnd w:id="12"/>
     </w:p>
     <w:p/>
     <w:p>
@@ -4734,24 +4817,24 @@
           <w:numId w:val="1"/>
         </w:numPr>
       </w:pPr>
-      <w:bookmarkStart w:id="12" w:name="_Toc35534350"/>
+      <w:bookmarkStart w:id="13" w:name="_Toc35539777"/>
       <w:r>
         <w:t>Jednostki centralne (Mikrokontrolery)</w:t>
       </w:r>
-      <w:bookmarkEnd w:id="12"/>
+      <w:bookmarkEnd w:id="13"/>
     </w:p>
     <w:p>
       <w:pPr>
         <w:pStyle w:val="Nagwek3"/>
       </w:pPr>
-      <w:bookmarkStart w:id="13" w:name="_Toc35534351"/>
+      <w:bookmarkStart w:id="14" w:name="_Toc35539778"/>
       <w:r>
         <w:t>ESP82</w:t>
       </w:r>
       <w:r>
         <w:t>66</w:t>
       </w:r>
-      <w:bookmarkEnd w:id="13"/>
+      <w:bookmarkEnd w:id="14"/>
     </w:p>
     <w:p>
       <w:pPr>
@@ -4790,9 +4873,11 @@
       <w:r>
         <w:t xml:space="preserve">ułatwiają pisanie programów oraz obsługę </w:t>
       </w:r>
+      <w:proofErr w:type="spellStart"/>
       <w:r>
         <w:t>peryferiów</w:t>
       </w:r>
+      <w:proofErr w:type="spellEnd"/>
       <w:r>
         <w:t>.</w:t>
       </w:r>
@@ -4819,8 +4904,13 @@
         <w:ind w:left="426"/>
       </w:pPr>
       <w:r>
-        <w:t>- 80 Mhz</w:t>
-      </w:r>
+        <w:t xml:space="preserve">- 80 </w:t>
+      </w:r>
+      <w:proofErr w:type="spellStart"/>
+      <w:r>
+        <w:t>Mhz</w:t>
+      </w:r>
+      <w:proofErr w:type="spellEnd"/>
       <w:r>
         <w:t xml:space="preserve"> CPU</w:t>
       </w:r>
@@ -4830,7 +4920,23 @@
         <w:ind w:left="426"/>
       </w:pPr>
       <w:r>
-        <w:t>- 32 KiB instruction RAM</w:t>
+        <w:t xml:space="preserve">- 32 </w:t>
+      </w:r>
+      <w:proofErr w:type="spellStart"/>
+      <w:r>
+        <w:t>KiB</w:t>
+      </w:r>
+      <w:proofErr w:type="spellEnd"/>
+      <w:r>
+        <w:t xml:space="preserve"> </w:t>
+      </w:r>
+      <w:proofErr w:type="spellStart"/>
+      <w:r>
+        <w:t>instruction</w:t>
+      </w:r>
+      <w:proofErr w:type="spellEnd"/>
+      <w:r>
+        <w:t xml:space="preserve"> RAM</w:t>
       </w:r>
     </w:p>
     <w:p>
@@ -4872,7 +4978,15 @@
         <w:ind w:left="426"/>
       </w:pPr>
       <w:r>
-        <w:t>- 16 KiB ETS system-data RAM</w:t>
+        <w:t xml:space="preserve">- 16 </w:t>
+      </w:r>
+      <w:proofErr w:type="spellStart"/>
+      <w:r>
+        <w:t>KiB</w:t>
+      </w:r>
+      <w:proofErr w:type="spellEnd"/>
+      <w:r>
+        <w:t xml:space="preserve"> ETS system-data RAM</w:t>
       </w:r>
     </w:p>
     <w:p>
@@ -4891,7 +5005,15 @@
         <w:ind w:left="426"/>
       </w:pPr>
       <w:r>
-        <w:t>- Ilość Pinów I/O: 16</w:t>
+        <w:t xml:space="preserve">- Ilość </w:t>
+      </w:r>
+      <w:proofErr w:type="spellStart"/>
+      <w:r>
+        <w:t>Pinów</w:t>
+      </w:r>
+      <w:proofErr w:type="spellEnd"/>
+      <w:r>
+        <w:t xml:space="preserve"> I/O: 16</w:t>
       </w:r>
     </w:p>
     <w:p>
@@ -4939,11 +5061,11 @@
       <w:pPr>
         <w:pStyle w:val="Nagwek3"/>
       </w:pPr>
-      <w:bookmarkStart w:id="14" w:name="_Toc35534352"/>
+      <w:bookmarkStart w:id="15" w:name="_Toc35539779"/>
       <w:r>
         <w:t>ESP32</w:t>
       </w:r>
-      <w:bookmarkEnd w:id="14"/>
+      <w:bookmarkEnd w:id="15"/>
     </w:p>
     <w:p>
       <w:pPr>
@@ -4966,7 +5088,15 @@
         <w:ind w:left="284"/>
       </w:pPr>
       <w:r>
-        <w:t>- Dual/Single Core pracujący z częstotliwością 160/240 MHz</w:t>
+        <w:t xml:space="preserve">- Dual/Single </w:t>
+      </w:r>
+      <w:proofErr w:type="spellStart"/>
+      <w:r>
+        <w:t>Core</w:t>
+      </w:r>
+      <w:proofErr w:type="spellEnd"/>
+      <w:r>
+        <w:t xml:space="preserve"> pracujący z częstotliwością 160/240 MHz</w:t>
       </w:r>
     </w:p>
     <w:p>
@@ -5033,6 +5163,7 @@
         </w:rPr>
       </w:pPr>
       <w:r>
+        <w:lastRenderedPageBreak/>
         <w:t>- Koszt 38,79 zł</w:t>
       </w:r>
     </w:p>
@@ -5040,15 +5171,19 @@
       <w:pPr>
         <w:pStyle w:val="Nagwek3"/>
       </w:pPr>
-      <w:bookmarkStart w:id="15" w:name="_Toc35534353"/>
-      <w:r>
-        <w:lastRenderedPageBreak/>
-        <w:t>Arduino Uno</w:t>
+      <w:bookmarkStart w:id="16" w:name="_Toc35539780"/>
+      <w:proofErr w:type="spellStart"/>
+      <w:r>
+        <w:t>Arduino</w:t>
+      </w:r>
+      <w:proofErr w:type="spellEnd"/>
+      <w:r>
+        <w:t xml:space="preserve"> Uno</w:t>
       </w:r>
       <w:r>
         <w:t>/Nano</w:t>
       </w:r>
-      <w:bookmarkEnd w:id="15"/>
+      <w:bookmarkEnd w:id="16"/>
     </w:p>
     <w:p>
       <w:pPr>
@@ -5086,7 +5221,15 @@
         <w:t xml:space="preserve">- </w:t>
       </w:r>
       <w:r>
-        <w:t>16 Mhz CPU</w:t>
+        <w:t xml:space="preserve">16 </w:t>
+      </w:r>
+      <w:proofErr w:type="spellStart"/>
+      <w:r>
+        <w:t>Mhz</w:t>
+      </w:r>
+      <w:proofErr w:type="spellEnd"/>
+      <w:r>
+        <w:t xml:space="preserve"> CPU</w:t>
       </w:r>
     </w:p>
     <w:p>
@@ -5097,18 +5240,39 @@
         <w:t xml:space="preserve">- </w:t>
       </w:r>
       <w:r>
-        <w:t>32 KiB pamięci flas</w:t>
+        <w:t xml:space="preserve">32 </w:t>
+      </w:r>
+      <w:proofErr w:type="spellStart"/>
+      <w:r>
+        <w:t>KiB</w:t>
+      </w:r>
+      <w:proofErr w:type="spellEnd"/>
+      <w:r>
+        <w:t xml:space="preserve"> pamięci </w:t>
+      </w:r>
+      <w:proofErr w:type="spellStart"/>
+      <w:r>
+        <w:t>flas</w:t>
       </w:r>
       <w:r>
         <w:t>h</w:t>
       </w:r>
+      <w:proofErr w:type="spellEnd"/>
     </w:p>
     <w:p>
       <w:pPr>
         <w:ind w:left="284"/>
       </w:pPr>
       <w:r>
-        <w:t>- 2 KiB SRAM</w:t>
+        <w:t xml:space="preserve">- 2 </w:t>
+      </w:r>
+      <w:proofErr w:type="spellStart"/>
+      <w:r>
+        <w:t>KiB</w:t>
+      </w:r>
+      <w:proofErr w:type="spellEnd"/>
+      <w:r>
+        <w:t xml:space="preserve"> SRAM</w:t>
       </w:r>
     </w:p>
     <w:p>
@@ -5116,7 +5280,15 @@
         <w:ind w:left="284"/>
       </w:pPr>
       <w:r>
-        <w:t xml:space="preserve">- 1 KiB </w:t>
+        <w:t xml:space="preserve">- 1 </w:t>
+      </w:r>
+      <w:proofErr w:type="spellStart"/>
+      <w:r>
+        <w:t>KiB</w:t>
+      </w:r>
+      <w:proofErr w:type="spellEnd"/>
+      <w:r>
+        <w:t xml:space="preserve"> </w:t>
       </w:r>
       <w:r>
         <w:t>EEPROM</w:t>
@@ -5127,13 +5299,45 @@
         <w:ind w:left="284"/>
       </w:pPr>
       <w:r>
-        <w:t>- Ilośc pinów I/O</w:t>
-      </w:r>
-      <w:r>
-        <w:t>: 14 dla Arduino Nano</w:t>
-      </w:r>
-      <w:r>
-        <w:t>, 22 dla Arduino Uno</w:t>
+        <w:t xml:space="preserve">- </w:t>
+      </w:r>
+      <w:proofErr w:type="spellStart"/>
+      <w:r>
+        <w:t>Ilośc</w:t>
+      </w:r>
+      <w:proofErr w:type="spellEnd"/>
+      <w:r>
+        <w:t xml:space="preserve"> </w:t>
+      </w:r>
+      <w:proofErr w:type="spellStart"/>
+      <w:r>
+        <w:t>pinów</w:t>
+      </w:r>
+      <w:proofErr w:type="spellEnd"/>
+      <w:r>
+        <w:t xml:space="preserve"> I/O</w:t>
+      </w:r>
+      <w:r>
+        <w:t xml:space="preserve">: 14 dla </w:t>
+      </w:r>
+      <w:proofErr w:type="spellStart"/>
+      <w:r>
+        <w:t>Arduino</w:t>
+      </w:r>
+      <w:proofErr w:type="spellEnd"/>
+      <w:r>
+        <w:t xml:space="preserve"> Nano</w:t>
+      </w:r>
+      <w:r>
+        <w:t xml:space="preserve">, 22 dla </w:t>
+      </w:r>
+      <w:proofErr w:type="spellStart"/>
+      <w:r>
+        <w:t>Arduino</w:t>
+      </w:r>
+      <w:proofErr w:type="spellEnd"/>
+      <w:r>
+        <w:t xml:space="preserve"> Uno</w:t>
       </w:r>
     </w:p>
     <w:p>
@@ -5152,7 +5356,23 @@
         <w:ind w:left="284"/>
       </w:pPr>
       <w:r>
-        <w:t>- Koszt Arduino Uno: 92 zł, Arduino Nano 69 zł</w:t>
+        <w:t xml:space="preserve">- Koszt </w:t>
+      </w:r>
+      <w:proofErr w:type="spellStart"/>
+      <w:r>
+        <w:t>Arduino</w:t>
+      </w:r>
+      <w:proofErr w:type="spellEnd"/>
+      <w:r>
+        <w:t xml:space="preserve"> Uno: 92 zł, </w:t>
+      </w:r>
+      <w:proofErr w:type="spellStart"/>
+      <w:r>
+        <w:t>Arduino</w:t>
+      </w:r>
+      <w:proofErr w:type="spellEnd"/>
+      <w:r>
+        <w:t xml:space="preserve"> Nano 69 zł</w:t>
       </w:r>
     </w:p>
     <w:p>
@@ -5169,7 +5389,15 @@
         <w:t xml:space="preserve"> wybranych s</w:t>
       </w:r>
       <w:r>
-        <w:t xml:space="preserve">przętów zdecydowaliśmy, że najlepszym w naszym przypadku będzie Mikrokontroler ESP8266. Oferuje najlepszy stosunek jakości do ceny i całkowicie wystarczy do naszych potrzeb. Oba warianty Arduino pomimo łatwości programowania na tej platformie zostały odrzucone ze względu na wysoki koszt zakupu oryginalnych urządzeń. </w:t>
+        <w:t xml:space="preserve">przętów zdecydowaliśmy, że najlepszym w naszym przypadku będzie Mikrokontroler ESP8266. Oferuje najlepszy stosunek jakości do ceny i całkowicie wystarczy do naszych potrzeb. Oba warianty </w:t>
+      </w:r>
+      <w:proofErr w:type="spellStart"/>
+      <w:r>
+        <w:t>Arduino</w:t>
+      </w:r>
+      <w:proofErr w:type="spellEnd"/>
+      <w:r>
+        <w:t xml:space="preserve"> pomimo łatwości programowania na tej platformie zostały odrzucone ze względu na wysoki koszt zakupu oryginalnych urządzeń. </w:t>
       </w:r>
       <w:r>
         <w:t>Ponadto</w:t>
@@ -5215,24 +5443,24 @@
           <w:numId w:val="1"/>
         </w:numPr>
       </w:pPr>
-      <w:bookmarkStart w:id="16" w:name="_Toc35534354"/>
+      <w:bookmarkStart w:id="17" w:name="_Toc35539781"/>
       <w:r>
         <w:t>Czujniki</w:t>
       </w:r>
-      <w:bookmarkEnd w:id="16"/>
+      <w:bookmarkEnd w:id="17"/>
     </w:p>
     <w:p>
       <w:pPr>
         <w:pStyle w:val="Nagwek3"/>
       </w:pPr>
-      <w:bookmarkStart w:id="17" w:name="_Toc35534355"/>
+      <w:bookmarkStart w:id="18" w:name="_Toc35539782"/>
       <w:r>
         <w:t xml:space="preserve">Czujnik </w:t>
       </w:r>
       <w:r>
         <w:t>DHT11</w:t>
       </w:r>
-      <w:bookmarkEnd w:id="17"/>
+      <w:bookmarkEnd w:id="18"/>
     </w:p>
     <w:p>
       <w:pPr>
@@ -5242,8 +5470,13 @@
         <w:t xml:space="preserve">Tanie rozwiązane dzięki któremu będziemy mogli </w:t>
       </w:r>
       <w:r>
-        <w:t>odczytywać dane testowe z urządzenia IoT</w:t>
-      </w:r>
+        <w:t xml:space="preserve">odczytywać dane testowe z urządzenia </w:t>
+      </w:r>
+      <w:proofErr w:type="spellStart"/>
+      <w:r>
+        <w:t>IoT</w:t>
+      </w:r>
+      <w:proofErr w:type="spellEnd"/>
     </w:p>
     <w:p>
       <w:pPr>
@@ -5321,11 +5554,11 @@
       <w:pPr>
         <w:pStyle w:val="Nagwek1"/>
       </w:pPr>
-      <w:bookmarkStart w:id="18" w:name="_Toc35534356"/>
+      <w:bookmarkStart w:id="19" w:name="_Toc35539783"/>
       <w:r>
         <w:t>Kosztorys</w:t>
       </w:r>
-      <w:bookmarkEnd w:id="18"/>
+      <w:bookmarkEnd w:id="19"/>
     </w:p>
     <w:p>
       <w:r>
@@ -5346,7 +5579,15 @@
         <w:t xml:space="preserve"> </w:t>
       </w:r>
       <w:r>
-        <w:t>urządzenia IoT koniecznie do testowania i prezentacji możliwości naszej aplikacji.</w:t>
+        <w:t xml:space="preserve">urządzenia </w:t>
+      </w:r>
+      <w:proofErr w:type="spellStart"/>
+      <w:r>
+        <w:t>IoT</w:t>
+      </w:r>
+      <w:proofErr w:type="spellEnd"/>
+      <w:r>
+        <w:t xml:space="preserve"> koniecznie do testowania i prezentacji możliwości naszej aplikacji.</w:t>
       </w:r>
       <w:r>
         <w:t xml:space="preserve"> Potrzebne są nam dwie platformy testowe</w:t>
@@ -5385,6 +5626,7 @@
         <w:jc w:val="left"/>
       </w:pPr>
       <w:r>
+        <w:lastRenderedPageBreak/>
         <w:t xml:space="preserve">Czujnik DHT11: </w:t>
       </w:r>
       <w:hyperlink r:id="rId10" w:history="1">
@@ -5407,7 +5649,6 @@
         <w:jc w:val="left"/>
       </w:pPr>
       <w:r>
-        <w:lastRenderedPageBreak/>
         <w:t>Całkowity koszt w zależności od wybranej podstawki wynosi odpowiednio:</w:t>
       </w:r>
     </w:p>
@@ -5429,11 +5670,11 @@
       <w:pPr>
         <w:pStyle w:val="Nagwek1"/>
       </w:pPr>
-      <w:bookmarkStart w:id="19" w:name="_Toc35534357"/>
+      <w:bookmarkStart w:id="20" w:name="_Toc35539784"/>
       <w:r>
         <w:t>Plan realizacji</w:t>
       </w:r>
-      <w:bookmarkEnd w:id="19"/>
+      <w:bookmarkEnd w:id="20"/>
     </w:p>
     <w:p/>
     <w:p>
@@ -5444,7 +5685,7 @@
           <w:numId w:val="1"/>
         </w:numPr>
       </w:pPr>
-      <w:bookmarkStart w:id="20" w:name="_Toc35534358"/>
+      <w:bookmarkStart w:id="21" w:name="_Toc35539785"/>
       <w:r>
         <w:t>Pi</w:t>
       </w:r>
@@ -5454,7 +5695,7 @@
       <w:r>
         <w:t xml:space="preserve"> [19.03]</w:t>
       </w:r>
-      <w:bookmarkEnd w:id="20"/>
+      <w:bookmarkEnd w:id="21"/>
     </w:p>
     <w:p>
       <w:pPr>
@@ -5472,7 +5713,7 @@
           <w:numId w:val="1"/>
         </w:numPr>
       </w:pPr>
-      <w:bookmarkStart w:id="21" w:name="_Toc35534359"/>
+      <w:bookmarkStart w:id="22" w:name="_Toc35539786"/>
       <w:r>
         <w:t>Drugi punkt kontrolny</w:t>
       </w:r>
@@ -5482,14 +5723,22 @@
       <w:r>
         <w:t>02.04]</w:t>
       </w:r>
-      <w:bookmarkEnd w:id="21"/>
+      <w:bookmarkEnd w:id="22"/>
     </w:p>
     <w:p>
       <w:pPr>
         <w:ind w:left="284"/>
       </w:pPr>
       <w:r>
-        <w:t xml:space="preserve">Rozwój aplikacji na system Linux. Przygotowanie pierwszego urządzenia IoT i przetestowanie działania protokołu </w:t>
+        <w:t xml:space="preserve">Rozwój aplikacji na system Linux. Przygotowanie pierwszego urządzenia </w:t>
+      </w:r>
+      <w:proofErr w:type="spellStart"/>
+      <w:r>
+        <w:t>IoT</w:t>
+      </w:r>
+      <w:proofErr w:type="spellEnd"/>
+      <w:r>
+        <w:t xml:space="preserve"> i przetestowanie działania protokołu </w:t>
       </w:r>
       <w:r>
         <w:t>HTTP.</w:t>
@@ -5506,7 +5755,7 @@
           <w:numId w:val="1"/>
         </w:numPr>
       </w:pPr>
-      <w:bookmarkStart w:id="22" w:name="_Toc35534360"/>
+      <w:bookmarkStart w:id="23" w:name="_Toc35539787"/>
       <w:r>
         <w:t>Trzeci punkt kontrolny</w:t>
       </w:r>
@@ -5516,7 +5765,7 @@
       <w:r>
         <w:t>]</w:t>
       </w:r>
-      <w:bookmarkEnd w:id="22"/>
+      <w:bookmarkEnd w:id="23"/>
     </w:p>
     <w:p>
       <w:pPr>
@@ -5526,7 +5775,15 @@
         <w:t xml:space="preserve">Przeniesie aplikacji na system android. </w:t>
       </w:r>
       <w:r>
-        <w:t>Przygotowanie drugiego urządzania IoT oraz przetestowanie protokołu MQTT.</w:t>
+        <w:t xml:space="preserve">Przygotowanie drugiego urządzania </w:t>
+      </w:r>
+      <w:proofErr w:type="spellStart"/>
+      <w:r>
+        <w:t>IoT</w:t>
+      </w:r>
+      <w:proofErr w:type="spellEnd"/>
+      <w:r>
+        <w:t xml:space="preserve"> oraz przetestowanie protokołu MQTT.</w:t>
       </w:r>
     </w:p>
     <w:p>
@@ -5537,14 +5794,14 @@
           <w:numId w:val="1"/>
         </w:numPr>
       </w:pPr>
-      <w:bookmarkStart w:id="23" w:name="_Toc35534361"/>
+      <w:bookmarkStart w:id="24" w:name="_Toc35539788"/>
       <w:r>
         <w:t>Instalacja</w:t>
       </w:r>
       <w:r>
         <w:t xml:space="preserve"> [07.05]</w:t>
       </w:r>
-      <w:bookmarkEnd w:id="23"/>
+      <w:bookmarkEnd w:id="24"/>
     </w:p>
     <w:p>
       <w:pPr>
@@ -5554,14 +5811,14 @@
           <w:numId w:val="1"/>
         </w:numPr>
       </w:pPr>
-      <w:bookmarkStart w:id="24" w:name="_Toc35534362"/>
+      <w:bookmarkStart w:id="25" w:name="_Toc35539789"/>
       <w:r>
         <w:t>Testy użytkownika [</w:t>
       </w:r>
       <w:r>
         <w:t>21.05]</w:t>
       </w:r>
-      <w:bookmarkEnd w:id="24"/>
+      <w:bookmarkEnd w:id="25"/>
     </w:p>
     <w:p>
       <w:pPr>
@@ -5582,7 +5839,7 @@
           <w:numId w:val="1"/>
         </w:numPr>
       </w:pPr>
-      <w:bookmarkStart w:id="25" w:name="_Toc35534363"/>
+      <w:bookmarkStart w:id="26" w:name="_Toc35539790"/>
       <w:r>
         <w:t xml:space="preserve">Oddanie </w:t>
       </w:r>
@@ -5595,7 +5852,7 @@
       <w:r>
         <w:t>[04.06]</w:t>
       </w:r>
-      <w:bookmarkEnd w:id="25"/>
+      <w:bookmarkEnd w:id="26"/>
     </w:p>
     <w:p>
       <w:pPr>
@@ -5605,14 +5862,14 @@
           <w:numId w:val="1"/>
         </w:numPr>
       </w:pPr>
-      <w:bookmarkStart w:id="26" w:name="_Toc35534364"/>
+      <w:bookmarkStart w:id="27" w:name="_Toc35539791"/>
       <w:r>
         <w:t>Prezentacja naszych osiągnięć</w:t>
       </w:r>
       <w:r>
         <w:t xml:space="preserve"> [10.06]</w:t>
       </w:r>
-      <w:bookmarkEnd w:id="26"/>
+      <w:bookmarkEnd w:id="27"/>
     </w:p>
     <w:p>
       <w:pPr>
@@ -5626,12 +5883,12 @@
       <w:pPr>
         <w:pStyle w:val="Nagwek1"/>
       </w:pPr>
-      <w:bookmarkStart w:id="27" w:name="_Toc35534365"/>
+      <w:bookmarkStart w:id="28" w:name="_Toc35539792"/>
       <w:r>
         <w:lastRenderedPageBreak/>
         <w:t>Propozycja rozwoju systemu</w:t>
       </w:r>
-      <w:bookmarkEnd w:id="27"/>
+      <w:bookmarkEnd w:id="28"/>
     </w:p>
     <w:p/>
     <w:p>
@@ -5769,16 +6026,38 @@
       <w:r>
         <w:t xml:space="preserve">Rysunek </w:t>
       </w:r>
-      <w:fldSimple w:instr=" SEQ Rysunek \* ARABIC ">
-        <w:r>
-          <w:rPr>
-            <w:noProof/>
-          </w:rPr>
-          <w:t>2</w:t>
-        </w:r>
-      </w:fldSimple>
-      <w:r>
-        <w:t>. Wstaw protokołu MQTT</w:t>
+      <w:r>
+        <w:fldChar w:fldCharType="begin"/>
+      </w:r>
+      <w:r>
+        <w:instrText xml:space="preserve"> SEQ Rysunek \* ARABIC </w:instrText>
+      </w:r>
+      <w:r>
+        <w:fldChar w:fldCharType="separate"/>
+      </w:r>
+      <w:r>
+        <w:rPr>
+          <w:noProof/>
+        </w:rPr>
+        <w:t>2</w:t>
+      </w:r>
+      <w:r>
+        <w:rPr>
+          <w:noProof/>
+        </w:rPr>
+        <w:fldChar w:fldCharType="end"/>
+      </w:r>
+      <w:r>
+        <w:t xml:space="preserve">. </w:t>
+      </w:r>
+      <w:r>
+        <w:t>Obsługa</w:t>
+      </w:r>
+      <w:r>
+        <w:t xml:space="preserve"> </w:t>
+      </w:r>
+      <w:r>
+        <w:t xml:space="preserve"> protokołu MQTT</w:t>
       </w:r>
     </w:p>
     <w:p>
@@ -5792,10 +6071,10 @@
         </w:rPr>
         <w:lastRenderedPageBreak/>
         <w:drawing>
-          <wp:inline distT="0" distB="0" distL="0" distR="0" wp14:anchorId="0E13728B" wp14:editId="3CA1B2F5">
+          <wp:inline distT="0" distB="0" distL="0" distR="0" wp14:anchorId="689FAD50" wp14:editId="76A2E0C9">
             <wp:extent cx="4972050" cy="4438650"/>
             <wp:effectExtent l="0" t="0" r="0" b="0"/>
-            <wp:docPr id="19" name="Obraz 19"/>
+            <wp:docPr id="4" name="Obraz 4"/>
             <wp:cNvGraphicFramePr>
               <a:graphicFrameLocks xmlns:a="http://schemas.openxmlformats.org/drawingml/2006/main" noChangeAspect="1"/>
             </wp:cNvGraphicFramePr>
@@ -5803,7 +6082,7 @@
               <a:graphicData uri="http://schemas.openxmlformats.org/drawingml/2006/picture">
                 <pic:pic xmlns:pic="http://schemas.openxmlformats.org/drawingml/2006/picture">
                   <pic:nvPicPr>
-                    <pic:cNvPr id="0" name="Picture 7"/>
+                    <pic:cNvPr id="0" name="Picture 1"/>
                     <pic:cNvPicPr>
                       <a:picLocks noChangeAspect="1" noChangeArrowheads="1"/>
                     </pic:cNvPicPr>
@@ -5849,14 +6128,27 @@
       <w:r>
         <w:t xml:space="preserve">Rysunek </w:t>
       </w:r>
-      <w:fldSimple w:instr=" SEQ Rysunek \* ARABIC ">
-        <w:r>
-          <w:rPr>
-            <w:noProof/>
-          </w:rPr>
-          <w:t>3</w:t>
-        </w:r>
-      </w:fldSimple>
+      <w:r>
+        <w:fldChar w:fldCharType="begin"/>
+      </w:r>
+      <w:r>
+        <w:instrText xml:space="preserve"> SEQ Rysunek \* ARABIC </w:instrText>
+      </w:r>
+      <w:r>
+        <w:fldChar w:fldCharType="separate"/>
+      </w:r>
+      <w:r>
+        <w:rPr>
+          <w:noProof/>
+        </w:rPr>
+        <w:t>3</w:t>
+      </w:r>
+      <w:r>
+        <w:rPr>
+          <w:noProof/>
+        </w:rPr>
+        <w:fldChar w:fldCharType="end"/>
+      </w:r>
       <w:r>
         <w:t>. Ogólna propozycja użycia aplikacji</w:t>
       </w:r>
@@ -5868,11 +6160,11 @@
       <w:r>
         <w:t xml:space="preserve"> </w:t>
       </w:r>
-      <w:bookmarkStart w:id="28" w:name="_Toc35534366"/>
+      <w:bookmarkStart w:id="29" w:name="_Toc35539793"/>
       <w:r>
         <w:t>Źródła</w:t>
       </w:r>
-      <w:bookmarkEnd w:id="28"/>
+      <w:bookmarkEnd w:id="29"/>
     </w:p>
     <w:p/>
     <w:p>

</xml_diff>